<commit_message>
ahora el index tiene un encabezado en h1
</commit_message>
<xml_diff>
--- a/GIT.docx
+++ b/GIT.docx
@@ -8,14 +8,14 @@
         <w:jc w:val="center"/>
         <w:rPr>
           <w:b/>
-          <w:sz w:val="72"/>
+          <w:sz w:val="44"/>
           <w:lang w:val="es-ES"/>
         </w:rPr>
       </w:pPr>
       <w:r>
         <w:rPr>
           <w:b/>
-          <w:sz w:val="72"/>
+          <w:sz w:val="44"/>
           <w:lang w:val="es-ES"/>
         </w:rPr>
         <w:t>GIT</w:t>
@@ -24,13 +24,13 @@
     <w:p>
       <w:pPr>
         <w:rPr>
-          <w:sz w:val="48"/>
-          <w:lang w:val="es-ES"/>
-        </w:rPr>
-      </w:pPr>
-      <w:r>
-        <w:rPr>
-          <w:sz w:val="48"/>
+          <w:sz w:val="32"/>
+          <w:lang w:val="es-ES"/>
+        </w:rPr>
+      </w:pPr>
+      <w:r>
+        <w:rPr>
+          <w:sz w:val="32"/>
           <w:lang w:val="es-ES"/>
         </w:rPr>
         <w:t>Estructura:</w:t>
@@ -44,14 +44,14 @@
           <w:numId w:val="1"/>
         </w:numPr>
         <w:rPr>
-          <w:sz w:val="48"/>
-          <w:lang w:val="es-ES"/>
-        </w:rPr>
-      </w:pPr>
-      <w:proofErr w:type="spellStart"/>
-      <w:r>
-        <w:rPr>
-          <w:sz w:val="48"/>
+          <w:sz w:val="32"/>
+          <w:lang w:val="es-ES"/>
+        </w:rPr>
+      </w:pPr>
+      <w:proofErr w:type="spellStart"/>
+      <w:r>
+        <w:rPr>
+          <w:sz w:val="32"/>
           <w:lang w:val="es-ES"/>
         </w:rPr>
         <w:t>Working</w:t>
@@ -59,7 +59,7 @@
       <w:proofErr w:type="spellEnd"/>
       <w:r>
         <w:rPr>
-          <w:sz w:val="48"/>
+          <w:sz w:val="32"/>
           <w:lang w:val="es-ES"/>
         </w:rPr>
         <w:t xml:space="preserve"> </w:t>
@@ -67,7 +67,7 @@
       <w:proofErr w:type="spellStart"/>
       <w:r>
         <w:rPr>
-          <w:sz w:val="48"/>
+          <w:sz w:val="32"/>
           <w:lang w:val="es-ES"/>
         </w:rPr>
         <w:t>Directory</w:t>
@@ -82,36 +82,22 @@
           <w:numId w:val="1"/>
         </w:numPr>
         <w:rPr>
-          <w:sz w:val="48"/>
-          <w:lang w:val="es-ES"/>
-        </w:rPr>
-      </w:pPr>
-      <w:proofErr w:type="spellStart"/>
-      <w:r>
-        <w:rPr>
-          <w:sz w:val="48"/>
-          <w:lang w:val="es-ES"/>
-        </w:rPr>
-        <w:t>Starg</w:t>
-      </w:r>
-      <w:r>
-        <w:rPr>
-          <w:sz w:val="48"/>
-          <w:lang w:val="es-ES"/>
-        </w:rPr>
-        <w:t>in</w:t>
-      </w:r>
-      <w:r>
-        <w:rPr>
-          <w:sz w:val="48"/>
-          <w:lang w:val="es-ES"/>
-        </w:rPr>
-        <w:t>g</w:t>
-      </w:r>
-      <w:proofErr w:type="spellEnd"/>
-      <w:r>
-        <w:rPr>
-          <w:sz w:val="48"/>
+          <w:sz w:val="32"/>
+          <w:lang w:val="es-ES"/>
+        </w:rPr>
+      </w:pPr>
+      <w:proofErr w:type="spellStart"/>
+      <w:r>
+        <w:rPr>
+          <w:sz w:val="32"/>
+          <w:lang w:val="es-ES"/>
+        </w:rPr>
+        <w:t>Starging</w:t>
+      </w:r>
+      <w:proofErr w:type="spellEnd"/>
+      <w:r>
+        <w:rPr>
+          <w:sz w:val="32"/>
           <w:lang w:val="es-ES"/>
         </w:rPr>
         <w:t xml:space="preserve"> </w:t>
@@ -119,7 +105,7 @@
       <w:proofErr w:type="spellStart"/>
       <w:r>
         <w:rPr>
-          <w:sz w:val="48"/>
+          <w:sz w:val="32"/>
           <w:lang w:val="es-ES"/>
         </w:rPr>
         <w:t>Area</w:t>
@@ -134,14 +120,14 @@
           <w:numId w:val="1"/>
         </w:numPr>
         <w:rPr>
-          <w:sz w:val="48"/>
-          <w:lang w:val="es-ES"/>
-        </w:rPr>
-      </w:pPr>
-      <w:proofErr w:type="spellStart"/>
-      <w:r>
-        <w:rPr>
-          <w:sz w:val="48"/>
+          <w:sz w:val="32"/>
+          <w:lang w:val="es-ES"/>
+        </w:rPr>
+      </w:pPr>
+      <w:proofErr w:type="spellStart"/>
+      <w:r>
+        <w:rPr>
+          <w:sz w:val="32"/>
           <w:lang w:val="es-ES"/>
         </w:rPr>
         <w:t>Repository</w:t>
@@ -151,21 +137,21 @@
     <w:p>
       <w:pPr>
         <w:rPr>
-          <w:sz w:val="48"/>
-          <w:lang w:val="es-ES"/>
-        </w:rPr>
-      </w:pPr>
-    </w:p>
-    <w:p>
-      <w:pPr>
-        <w:rPr>
-          <w:sz w:val="48"/>
-          <w:lang w:val="es-ES"/>
-        </w:rPr>
-      </w:pPr>
-      <w:r>
-        <w:rPr>
-          <w:sz w:val="48"/>
+          <w:sz w:val="32"/>
+          <w:lang w:val="es-ES"/>
+        </w:rPr>
+      </w:pPr>
+    </w:p>
+    <w:p>
+      <w:pPr>
+        <w:rPr>
+          <w:sz w:val="32"/>
+          <w:lang w:val="es-ES"/>
+        </w:rPr>
+      </w:pPr>
+      <w:r>
+        <w:rPr>
+          <w:sz w:val="32"/>
           <w:lang w:val="es-ES"/>
         </w:rPr>
         <w:t>Comandos básicos</w:t>
@@ -173,18 +159,24 @@
     </w:p>
     <w:p>
       <w:pPr>
-        <w:ind w:left="993"/>
-        <w:rPr>
-          <w:sz w:val="48"/>
-          <w:lang w:val="es-ES"/>
+        <w:autoSpaceDE w:val="0"/>
+        <w:autoSpaceDN w:val="0"/>
+        <w:adjustRightInd w:val="0"/>
+        <w:spacing w:after="0" w:line="240" w:lineRule="auto"/>
+        <w:ind w:left="567"/>
+        <w:rPr>
+          <w:rFonts w:ascii="Lucida Console" w:hAnsi="Lucida Console" w:cs="Lucida Console"/>
+          <w:sz w:val="18"/>
+          <w:szCs w:val="18"/>
         </w:rPr>
       </w:pPr>
       <w:proofErr w:type="spellStart"/>
       <w:proofErr w:type="gramStart"/>
       <w:r>
         <w:rPr>
-          <w:sz w:val="48"/>
-          <w:lang w:val="es-ES"/>
+          <w:rFonts w:ascii="Lucida Console" w:hAnsi="Lucida Console" w:cs="Lucida Console"/>
+          <w:sz w:val="18"/>
+          <w:szCs w:val="18"/>
         </w:rPr>
         <w:t>git</w:t>
       </w:r>
@@ -192,58 +184,69 @@
       <w:proofErr w:type="gramEnd"/>
       <w:r>
         <w:rPr>
-          <w:sz w:val="48"/>
-          <w:lang w:val="es-ES"/>
+          <w:rFonts w:ascii="Lucida Console" w:hAnsi="Lucida Console" w:cs="Lucida Console"/>
+          <w:sz w:val="18"/>
+          <w:szCs w:val="18"/>
         </w:rPr>
         <w:t xml:space="preserve"> </w:t>
       </w:r>
       <w:proofErr w:type="spellStart"/>
       <w:r>
         <w:rPr>
-          <w:sz w:val="48"/>
-          <w:lang w:val="es-ES"/>
+          <w:rFonts w:ascii="Lucida Console" w:hAnsi="Lucida Console" w:cs="Lucida Console"/>
+          <w:sz w:val="18"/>
+          <w:szCs w:val="18"/>
         </w:rPr>
         <w:t>init</w:t>
       </w:r>
       <w:proofErr w:type="spellEnd"/>
       <w:r>
         <w:rPr>
-          <w:sz w:val="48"/>
-          <w:lang w:val="es-ES"/>
+          <w:rFonts w:ascii="Lucida Console" w:hAnsi="Lucida Console" w:cs="Lucida Console"/>
+          <w:sz w:val="18"/>
+          <w:szCs w:val="18"/>
         </w:rPr>
         <w:t xml:space="preserve"> (Crea un </w:t>
       </w:r>
       <w:proofErr w:type="spellStart"/>
       <w:r>
         <w:rPr>
-          <w:sz w:val="48"/>
-          <w:lang w:val="es-ES"/>
+          <w:rFonts w:ascii="Lucida Console" w:hAnsi="Lucida Console" w:cs="Lucida Console"/>
+          <w:sz w:val="18"/>
+          <w:szCs w:val="18"/>
         </w:rPr>
         <w:t>poryecto</w:t>
       </w:r>
       <w:proofErr w:type="spellEnd"/>
       <w:r>
         <w:rPr>
-          <w:sz w:val="48"/>
-          <w:lang w:val="es-ES"/>
+          <w:rFonts w:ascii="Lucida Console" w:hAnsi="Lucida Console" w:cs="Lucida Console"/>
+          <w:sz w:val="18"/>
+          <w:szCs w:val="18"/>
         </w:rPr>
         <w:t xml:space="preserve"> nuevo)</w:t>
       </w:r>
     </w:p>
     <w:p>
       <w:pPr>
-        <w:ind w:left="993"/>
-        <w:rPr>
-          <w:sz w:val="48"/>
-          <w:lang w:val="es-ES"/>
+        <w:autoSpaceDE w:val="0"/>
+        <w:autoSpaceDN w:val="0"/>
+        <w:adjustRightInd w:val="0"/>
+        <w:spacing w:after="0" w:line="240" w:lineRule="auto"/>
+        <w:ind w:left="567"/>
+        <w:rPr>
+          <w:rFonts w:ascii="Lucida Console" w:hAnsi="Lucida Console" w:cs="Lucida Console"/>
+          <w:sz w:val="18"/>
+          <w:szCs w:val="18"/>
         </w:rPr>
       </w:pPr>
       <w:proofErr w:type="spellStart"/>
       <w:proofErr w:type="gramStart"/>
       <w:r>
         <w:rPr>
-          <w:sz w:val="48"/>
-          <w:lang w:val="es-ES"/>
+          <w:rFonts w:ascii="Lucida Console" w:hAnsi="Lucida Console" w:cs="Lucida Console"/>
+          <w:sz w:val="18"/>
+          <w:szCs w:val="18"/>
         </w:rPr>
         <w:t>git</w:t>
       </w:r>
@@ -251,78 +254,88 @@
       <w:proofErr w:type="gramEnd"/>
       <w:r>
         <w:rPr>
-          <w:sz w:val="48"/>
-          <w:lang w:val="es-ES"/>
+          <w:rFonts w:ascii="Lucida Console" w:hAnsi="Lucida Console" w:cs="Lucida Console"/>
+          <w:sz w:val="18"/>
+          <w:szCs w:val="18"/>
         </w:rPr>
         <w:t xml:space="preserve"> </w:t>
       </w:r>
       <w:proofErr w:type="spellStart"/>
       <w:r>
         <w:rPr>
-          <w:sz w:val="48"/>
-          <w:lang w:val="es-ES"/>
+          <w:rFonts w:ascii="Lucida Console" w:hAnsi="Lucida Console" w:cs="Lucida Console"/>
+          <w:sz w:val="18"/>
+          <w:szCs w:val="18"/>
         </w:rPr>
         <w:t>add</w:t>
       </w:r>
       <w:proofErr w:type="spellEnd"/>
       <w:r>
         <w:rPr>
-          <w:sz w:val="48"/>
-          <w:lang w:val="es-ES"/>
+          <w:rFonts w:ascii="Lucida Console" w:hAnsi="Lucida Console" w:cs="Lucida Console"/>
+          <w:sz w:val="18"/>
+          <w:szCs w:val="18"/>
         </w:rPr>
         <w:t xml:space="preserve"> &lt;file&gt; (pasar los archivos del </w:t>
       </w:r>
       <w:proofErr w:type="spellStart"/>
       <w:r>
         <w:rPr>
-          <w:sz w:val="48"/>
-          <w:lang w:val="es-ES"/>
+          <w:rFonts w:ascii="Lucida Console" w:hAnsi="Lucida Console" w:cs="Lucida Console"/>
+          <w:sz w:val="18"/>
+          <w:szCs w:val="18"/>
         </w:rPr>
         <w:t>Workin</w:t>
       </w:r>
       <w:proofErr w:type="spellEnd"/>
       <w:r>
         <w:rPr>
-          <w:sz w:val="48"/>
-          <w:lang w:val="es-ES"/>
+          <w:rFonts w:ascii="Lucida Console" w:hAnsi="Lucida Console" w:cs="Lucida Console"/>
+          <w:sz w:val="18"/>
+          <w:szCs w:val="18"/>
         </w:rPr>
         <w:t xml:space="preserve"> Directorio al </w:t>
       </w:r>
       <w:r>
         <w:rPr>
-          <w:sz w:val="48"/>
-          <w:lang w:val="es-ES"/>
+          <w:rFonts w:ascii="Lucida Console" w:hAnsi="Lucida Console" w:cs="Lucida Console"/>
+          <w:sz w:val="18"/>
+          <w:szCs w:val="18"/>
         </w:rPr>
         <w:t></w:t>
       </w:r>
       <w:r>
         <w:rPr>
-          <w:sz w:val="48"/>
-          <w:lang w:val="es-ES"/>
+          <w:rFonts w:ascii="Lucida Console" w:hAnsi="Lucida Console" w:cs="Lucida Console"/>
+          <w:sz w:val="18"/>
+          <w:szCs w:val="18"/>
         </w:rPr>
         <w:tab/>
       </w:r>
       <w:proofErr w:type="spellStart"/>
       <w:r>
         <w:rPr>
-          <w:sz w:val="48"/>
-          <w:lang w:val="es-ES"/>
+          <w:rFonts w:ascii="Lucida Console" w:hAnsi="Lucida Console" w:cs="Lucida Console"/>
+          <w:sz w:val="18"/>
+          <w:szCs w:val="18"/>
         </w:rPr>
         <w:t>Starging</w:t>
       </w:r>
       <w:proofErr w:type="spellEnd"/>
       <w:r>
         <w:rPr>
-          <w:sz w:val="48"/>
-          <w:lang w:val="es-ES"/>
+          <w:rFonts w:ascii="Lucida Console" w:hAnsi="Lucida Console" w:cs="Lucida Console"/>
+          <w:sz w:val="18"/>
+          <w:szCs w:val="18"/>
         </w:rPr>
         <w:t xml:space="preserve"> </w:t>
       </w:r>
       <w:proofErr w:type="spellStart"/>
       <w:r>
         <w:rPr>
-          <w:sz w:val="48"/>
-          <w:lang w:val="es-ES"/>
+          <w:rFonts w:ascii="Lucida Console" w:hAnsi="Lucida Console" w:cs="Lucida Console"/>
+          <w:sz w:val="18"/>
+          <w:szCs w:val="18"/>
         </w:rPr>
         <w:t>Area</w:t>
       </w:r>
@@ -330,18 +343,24 @@
     </w:p>
     <w:p>
       <w:pPr>
-        <w:ind w:left="993"/>
-        <w:rPr>
-          <w:sz w:val="48"/>
-          <w:lang w:val="es-ES"/>
+        <w:autoSpaceDE w:val="0"/>
+        <w:autoSpaceDN w:val="0"/>
+        <w:adjustRightInd w:val="0"/>
+        <w:spacing w:after="0" w:line="240" w:lineRule="auto"/>
+        <w:ind w:left="567"/>
+        <w:rPr>
+          <w:rFonts w:ascii="Lucida Console" w:hAnsi="Lucida Console" w:cs="Lucida Console"/>
+          <w:sz w:val="18"/>
+          <w:szCs w:val="18"/>
         </w:rPr>
       </w:pPr>
       <w:proofErr w:type="spellStart"/>
       <w:proofErr w:type="gramStart"/>
       <w:r>
         <w:rPr>
-          <w:sz w:val="48"/>
-          <w:lang w:val="es-ES"/>
+          <w:rFonts w:ascii="Lucida Console" w:hAnsi="Lucida Console" w:cs="Lucida Console"/>
+          <w:sz w:val="18"/>
+          <w:szCs w:val="18"/>
         </w:rPr>
         <w:t>git</w:t>
       </w:r>
@@ -349,26 +368,33 @@
       <w:proofErr w:type="gramEnd"/>
       <w:r>
         <w:rPr>
-          <w:sz w:val="48"/>
-          <w:lang w:val="es-ES"/>
+          <w:rFonts w:ascii="Lucida Console" w:hAnsi="Lucida Console" w:cs="Lucida Console"/>
+          <w:sz w:val="18"/>
+          <w:szCs w:val="18"/>
         </w:rPr>
         <w:t xml:space="preserve"> status (Estado de los archivos)</w:t>
       </w:r>
     </w:p>
     <w:p>
       <w:pPr>
-        <w:ind w:left="993"/>
-        <w:rPr>
-          <w:sz w:val="48"/>
-          <w:lang w:val="es-ES"/>
+        <w:autoSpaceDE w:val="0"/>
+        <w:autoSpaceDN w:val="0"/>
+        <w:adjustRightInd w:val="0"/>
+        <w:spacing w:after="0" w:line="240" w:lineRule="auto"/>
+        <w:ind w:left="567"/>
+        <w:rPr>
+          <w:rFonts w:ascii="Lucida Console" w:hAnsi="Lucida Console" w:cs="Lucida Console"/>
+          <w:sz w:val="18"/>
+          <w:szCs w:val="18"/>
         </w:rPr>
       </w:pPr>
       <w:proofErr w:type="spellStart"/>
       <w:proofErr w:type="gramStart"/>
       <w:r>
         <w:rPr>
-          <w:sz w:val="48"/>
-          <w:lang w:val="es-ES"/>
+          <w:rFonts w:ascii="Lucida Console" w:hAnsi="Lucida Console" w:cs="Lucida Console"/>
+          <w:sz w:val="18"/>
+          <w:szCs w:val="18"/>
         </w:rPr>
         <w:t>git</w:t>
       </w:r>
@@ -376,42 +402,51 @@
       <w:proofErr w:type="gramEnd"/>
       <w:r>
         <w:rPr>
-          <w:sz w:val="48"/>
-          <w:lang w:val="es-ES"/>
+          <w:rFonts w:ascii="Lucida Console" w:hAnsi="Lucida Console" w:cs="Lucida Console"/>
+          <w:sz w:val="18"/>
+          <w:szCs w:val="18"/>
         </w:rPr>
         <w:t xml:space="preserve"> </w:t>
       </w:r>
       <w:proofErr w:type="spellStart"/>
       <w:r>
         <w:rPr>
-          <w:sz w:val="48"/>
-          <w:lang w:val="es-ES"/>
+          <w:rFonts w:ascii="Lucida Console" w:hAnsi="Lucida Console" w:cs="Lucida Console"/>
+          <w:sz w:val="18"/>
+          <w:szCs w:val="18"/>
         </w:rPr>
         <w:t>commit</w:t>
       </w:r>
       <w:proofErr w:type="spellEnd"/>
       <w:r>
         <w:rPr>
-          <w:sz w:val="48"/>
-          <w:lang w:val="es-ES"/>
+          <w:rFonts w:ascii="Lucida Console" w:hAnsi="Lucida Console" w:cs="Lucida Console"/>
+          <w:sz w:val="18"/>
+          <w:szCs w:val="18"/>
         </w:rPr>
         <w:t xml:space="preserve"> (pasar al repositorio)</w:t>
       </w:r>
     </w:p>
     <w:p>
       <w:pPr>
-        <w:ind w:left="993"/>
-        <w:rPr>
-          <w:sz w:val="48"/>
-          <w:lang w:val="es-ES"/>
+        <w:autoSpaceDE w:val="0"/>
+        <w:autoSpaceDN w:val="0"/>
+        <w:adjustRightInd w:val="0"/>
+        <w:spacing w:after="0" w:line="240" w:lineRule="auto"/>
+        <w:ind w:left="567"/>
+        <w:rPr>
+          <w:rFonts w:ascii="Lucida Console" w:hAnsi="Lucida Console" w:cs="Lucida Console"/>
+          <w:sz w:val="18"/>
+          <w:szCs w:val="18"/>
         </w:rPr>
       </w:pPr>
       <w:proofErr w:type="spellStart"/>
       <w:proofErr w:type="gramStart"/>
       <w:r>
         <w:rPr>
-          <w:sz w:val="48"/>
-          <w:lang w:val="es-ES"/>
+          <w:rFonts w:ascii="Lucida Console" w:hAnsi="Lucida Console" w:cs="Lucida Console"/>
+          <w:sz w:val="18"/>
+          <w:szCs w:val="18"/>
         </w:rPr>
         <w:t>git</w:t>
       </w:r>
@@ -419,42 +454,51 @@
       <w:proofErr w:type="gramEnd"/>
       <w:r>
         <w:rPr>
-          <w:sz w:val="48"/>
-          <w:lang w:val="es-ES"/>
+          <w:rFonts w:ascii="Lucida Console" w:hAnsi="Lucida Console" w:cs="Lucida Console"/>
+          <w:sz w:val="18"/>
+          <w:szCs w:val="18"/>
         </w:rPr>
         <w:t xml:space="preserve"> </w:t>
       </w:r>
       <w:proofErr w:type="spellStart"/>
       <w:r>
         <w:rPr>
-          <w:sz w:val="48"/>
-          <w:lang w:val="es-ES"/>
+          <w:rFonts w:ascii="Lucida Console" w:hAnsi="Lucida Console" w:cs="Lucida Console"/>
+          <w:sz w:val="18"/>
+          <w:szCs w:val="18"/>
         </w:rPr>
         <w:t>push</w:t>
       </w:r>
       <w:proofErr w:type="spellEnd"/>
       <w:r>
         <w:rPr>
-          <w:sz w:val="48"/>
-          <w:lang w:val="es-ES"/>
+          <w:rFonts w:ascii="Lucida Console" w:hAnsi="Lucida Console" w:cs="Lucida Console"/>
+          <w:sz w:val="18"/>
+          <w:szCs w:val="18"/>
         </w:rPr>
         <w:t xml:space="preserve"> (subir al repositorio)</w:t>
       </w:r>
     </w:p>
     <w:p>
       <w:pPr>
-        <w:ind w:left="993"/>
-        <w:rPr>
-          <w:sz w:val="48"/>
-          <w:lang w:val="es-ES"/>
+        <w:autoSpaceDE w:val="0"/>
+        <w:autoSpaceDN w:val="0"/>
+        <w:adjustRightInd w:val="0"/>
+        <w:spacing w:after="0" w:line="240" w:lineRule="auto"/>
+        <w:ind w:left="567"/>
+        <w:rPr>
+          <w:rFonts w:ascii="Lucida Console" w:hAnsi="Lucida Console" w:cs="Lucida Console"/>
+          <w:sz w:val="18"/>
+          <w:szCs w:val="18"/>
         </w:rPr>
       </w:pPr>
       <w:proofErr w:type="spellStart"/>
       <w:proofErr w:type="gramStart"/>
       <w:r>
         <w:rPr>
-          <w:sz w:val="48"/>
-          <w:lang w:val="es-ES"/>
+          <w:rFonts w:ascii="Lucida Console" w:hAnsi="Lucida Console" w:cs="Lucida Console"/>
+          <w:sz w:val="18"/>
+          <w:szCs w:val="18"/>
         </w:rPr>
         <w:t>git</w:t>
       </w:r>
@@ -462,59 +506,214 @@
       <w:proofErr w:type="gramEnd"/>
       <w:r>
         <w:rPr>
-          <w:sz w:val="48"/>
-          <w:lang w:val="es-ES"/>
+          <w:rFonts w:ascii="Lucida Console" w:hAnsi="Lucida Console" w:cs="Lucida Console"/>
+          <w:sz w:val="18"/>
+          <w:szCs w:val="18"/>
         </w:rPr>
         <w:t xml:space="preserve"> </w:t>
       </w:r>
       <w:proofErr w:type="spellStart"/>
       <w:r>
         <w:rPr>
-          <w:sz w:val="48"/>
-          <w:lang w:val="es-ES"/>
+          <w:rFonts w:ascii="Lucida Console" w:hAnsi="Lucida Console" w:cs="Lucida Console"/>
+          <w:sz w:val="18"/>
+          <w:szCs w:val="18"/>
         </w:rPr>
         <w:t>pull</w:t>
       </w:r>
       <w:proofErr w:type="spellEnd"/>
       <w:r>
         <w:rPr>
-          <w:sz w:val="48"/>
-          <w:lang w:val="es-ES"/>
+          <w:rFonts w:ascii="Lucida Console" w:hAnsi="Lucida Console" w:cs="Lucida Console"/>
+          <w:sz w:val="18"/>
+          <w:szCs w:val="18"/>
         </w:rPr>
         <w:t xml:space="preserve"> (bajar del repositorio)</w:t>
       </w:r>
     </w:p>
     <w:p>
       <w:pPr>
-        <w:ind w:left="993"/>
-        <w:rPr>
-          <w:sz w:val="48"/>
-          <w:lang w:val="es-ES"/>
-        </w:rPr>
-      </w:pPr>
-      <w:proofErr w:type="spellStart"/>
-      <w:r>
-        <w:rPr>
-          <w:sz w:val="48"/>
-          <w:lang w:val="es-ES"/>
+        <w:autoSpaceDE w:val="0"/>
+        <w:autoSpaceDN w:val="0"/>
+        <w:adjustRightInd w:val="0"/>
+        <w:spacing w:after="0" w:line="240" w:lineRule="auto"/>
+        <w:ind w:left="567"/>
+        <w:rPr>
+          <w:rFonts w:ascii="Lucida Console" w:hAnsi="Lucida Console" w:cs="Lucida Console"/>
+          <w:sz w:val="18"/>
+          <w:szCs w:val="18"/>
+        </w:rPr>
+      </w:pPr>
+      <w:proofErr w:type="spellStart"/>
+      <w:proofErr w:type="gramStart"/>
+      <w:r>
+        <w:rPr>
+          <w:rFonts w:ascii="Lucida Console" w:hAnsi="Lucida Console" w:cs="Lucida Console"/>
+          <w:sz w:val="18"/>
+          <w:szCs w:val="18"/>
         </w:rPr>
         <w:t>git</w:t>
       </w:r>
       <w:proofErr w:type="spellEnd"/>
-      <w:r>
-        <w:rPr>
-          <w:sz w:val="48"/>
-          <w:lang w:val="es-ES"/>
+      <w:proofErr w:type="gramEnd"/>
+      <w:r>
+        <w:rPr>
+          <w:rFonts w:ascii="Lucida Console" w:hAnsi="Lucida Console" w:cs="Lucida Console"/>
+          <w:sz w:val="18"/>
+          <w:szCs w:val="18"/>
         </w:rPr>
         <w:t xml:space="preserve"> clone (clona un repositiro)</w:t>
+      </w:r>
+    </w:p>
+    <w:p>
+      <w:pPr>
+        <w:autoSpaceDE w:val="0"/>
+        <w:autoSpaceDN w:val="0"/>
+        <w:adjustRightInd w:val="0"/>
+        <w:spacing w:after="0" w:line="240" w:lineRule="auto"/>
+        <w:ind w:left="567"/>
+        <w:rPr>
+          <w:rFonts w:ascii="Lucida Console" w:hAnsi="Lucida Console" w:cs="Lucida Console"/>
+          <w:sz w:val="18"/>
+          <w:szCs w:val="18"/>
+        </w:rPr>
+      </w:pPr>
+      <w:proofErr w:type="spellStart"/>
+      <w:proofErr w:type="gramStart"/>
+      <w:r>
+        <w:rPr>
+          <w:rFonts w:ascii="Lucida Console" w:hAnsi="Lucida Console" w:cs="Lucida Console"/>
+          <w:sz w:val="18"/>
+          <w:szCs w:val="18"/>
+        </w:rPr>
+        <w:t>git</w:t>
+      </w:r>
+      <w:proofErr w:type="spellEnd"/>
+      <w:proofErr w:type="gramEnd"/>
+      <w:r>
+        <w:rPr>
+          <w:rFonts w:ascii="Lucida Console" w:hAnsi="Lucida Console" w:cs="Lucida Console"/>
+          <w:sz w:val="18"/>
+          <w:szCs w:val="18"/>
+        </w:rPr>
+        <w:t xml:space="preserve"> </w:t>
+      </w:r>
+      <w:proofErr w:type="spellStart"/>
+      <w:r>
+        <w:rPr>
+          <w:rFonts w:ascii="Lucida Console" w:hAnsi="Lucida Console" w:cs="Lucida Console"/>
+          <w:sz w:val="18"/>
+          <w:szCs w:val="18"/>
+        </w:rPr>
+        <w:t>chekout</w:t>
+      </w:r>
+      <w:proofErr w:type="spellEnd"/>
+      <w:r>
+        <w:rPr>
+          <w:rFonts w:ascii="Lucida Console" w:hAnsi="Lucida Console" w:cs="Lucida Console"/>
+          <w:sz w:val="18"/>
+          <w:szCs w:val="18"/>
+        </w:rPr>
+        <w:t xml:space="preserve"> -- index.html</w:t>
+      </w:r>
+      <w:r>
+        <w:rPr>
+          <w:rFonts w:ascii="Lucida Console" w:hAnsi="Lucida Console" w:cs="Lucida Console"/>
+          <w:sz w:val="18"/>
+          <w:szCs w:val="18"/>
+        </w:rPr>
+        <w:t xml:space="preserve"> (Deshace los cambios en el código)</w:t>
+      </w:r>
+    </w:p>
+    <w:p>
+      <w:pPr>
+        <w:autoSpaceDE w:val="0"/>
+        <w:autoSpaceDN w:val="0"/>
+        <w:adjustRightInd w:val="0"/>
+        <w:spacing w:after="0" w:line="240" w:lineRule="auto"/>
+        <w:ind w:left="567"/>
+        <w:rPr>
+          <w:rFonts w:ascii="Lucida Console" w:hAnsi="Lucida Console" w:cs="Lucida Console"/>
+          <w:sz w:val="18"/>
+          <w:szCs w:val="18"/>
+        </w:rPr>
+      </w:pPr>
+      <w:proofErr w:type="spellStart"/>
+      <w:proofErr w:type="gramStart"/>
+      <w:r>
+        <w:rPr>
+          <w:rFonts w:ascii="Lucida Console" w:hAnsi="Lucida Console" w:cs="Lucida Console"/>
+          <w:sz w:val="18"/>
+          <w:szCs w:val="18"/>
+        </w:rPr>
+        <w:t>git</w:t>
+      </w:r>
+      <w:proofErr w:type="spellEnd"/>
+      <w:proofErr w:type="gramEnd"/>
+      <w:r>
+        <w:rPr>
+          <w:rFonts w:ascii="Lucida Console" w:hAnsi="Lucida Console" w:cs="Lucida Console"/>
+          <w:sz w:val="18"/>
+          <w:szCs w:val="18"/>
+        </w:rPr>
+        <w:t xml:space="preserve"> </w:t>
+      </w:r>
+      <w:proofErr w:type="spellStart"/>
+      <w:r>
+        <w:rPr>
+          <w:rFonts w:ascii="Lucida Console" w:hAnsi="Lucida Console" w:cs="Lucida Console"/>
+          <w:sz w:val="18"/>
+          <w:szCs w:val="18"/>
+        </w:rPr>
+        <w:t>diff</w:t>
+      </w:r>
+      <w:proofErr w:type="spellEnd"/>
+      <w:r>
+        <w:rPr>
+          <w:rFonts w:ascii="Lucida Console" w:hAnsi="Lucida Console" w:cs="Lucida Console"/>
+          <w:sz w:val="18"/>
+          <w:szCs w:val="18"/>
+        </w:rPr>
+        <w:t xml:space="preserve"> index.html</w:t>
+      </w:r>
+      <w:r>
+        <w:rPr>
+          <w:rFonts w:ascii="Lucida Console" w:hAnsi="Lucida Console" w:cs="Lucida Console"/>
+          <w:sz w:val="18"/>
+          <w:szCs w:val="18"/>
+        </w:rPr>
+        <w:t xml:space="preserve"> (muestra los cambios realizados entre el mismo archivo)</w:t>
       </w:r>
       <w:bookmarkStart w:id="0" w:name="_GoBack"/>
       <w:bookmarkEnd w:id="0"/>
     </w:p>
     <w:p>
       <w:pPr>
-        <w:rPr>
-          <w:sz w:val="48"/>
+        <w:autoSpaceDE w:val="0"/>
+        <w:autoSpaceDN w:val="0"/>
+        <w:adjustRightInd w:val="0"/>
+        <w:spacing w:after="0" w:line="240" w:lineRule="auto"/>
+        <w:ind w:left="567"/>
+        <w:rPr>
+          <w:rFonts w:ascii="Lucida Console" w:hAnsi="Lucida Console" w:cs="Lucida Console"/>
+          <w:sz w:val="18"/>
+          <w:szCs w:val="18"/>
+        </w:rPr>
+      </w:pPr>
+    </w:p>
+    <w:p>
+      <w:pPr>
+        <w:ind w:left="567"/>
+        <w:rPr>
+          <w:sz w:val="32"/>
+          <w:lang w:val="es-ES"/>
+        </w:rPr>
+      </w:pPr>
+    </w:p>
+    <w:p>
+      <w:pPr>
+        <w:rPr>
+          <w:sz w:val="32"/>
           <w:lang w:val="es-ES"/>
         </w:rPr>
       </w:pPr>

</xml_diff>

<commit_message>
He agregardo un archivo .gitignore para el manejo de los archivos que no quiero que se sincronicen
</commit_message>
<xml_diff>
--- a/GIT.docx
+++ b/GIT.docx
@@ -683,6 +683,46 @@
           <w:szCs w:val="18"/>
         </w:rPr>
         <w:t xml:space="preserve"> (muestra los cambios realizados entre el mismo archivo)</w:t>
+      </w:r>
+    </w:p>
+    <w:p>
+      <w:pPr>
+        <w:autoSpaceDE w:val="0"/>
+        <w:autoSpaceDN w:val="0"/>
+        <w:adjustRightInd w:val="0"/>
+        <w:spacing w:after="0" w:line="240" w:lineRule="auto"/>
+        <w:ind w:left="567"/>
+        <w:rPr>
+          <w:rFonts w:ascii="Lucida Console" w:hAnsi="Lucida Console" w:cs="Lucida Console"/>
+          <w:sz w:val="18"/>
+          <w:szCs w:val="18"/>
+        </w:rPr>
+      </w:pPr>
+      <w:proofErr w:type="spellStart"/>
+      <w:r>
+        <w:rPr>
+          <w:rFonts w:ascii="Lucida Console" w:hAnsi="Lucida Console" w:cs="Lucida Console"/>
+          <w:sz w:val="18"/>
+          <w:szCs w:val="18"/>
+        </w:rPr>
+        <w:t>git</w:t>
+      </w:r>
+      <w:proofErr w:type="spellEnd"/>
+      <w:r>
+        <w:rPr>
+          <w:rFonts w:ascii="Lucida Console" w:hAnsi="Lucida Console" w:cs="Lucida Console"/>
+          <w:sz w:val="18"/>
+          <w:szCs w:val="18"/>
+        </w:rPr>
+        <w:t xml:space="preserve"> log</w:t>
+      </w:r>
+      <w:r>
+        <w:rPr>
+          <w:rFonts w:ascii="Lucida Console" w:hAnsi="Lucida Console" w:cs="Lucida Console"/>
+          <w:sz w:val="18"/>
+          <w:szCs w:val="18"/>
+        </w:rPr>
+        <w:t xml:space="preserve"> (muestra la bitácora de cambios de una archivo y la versión actual)</w:t>
       </w:r>
       <w:bookmarkStart w:id="0" w:name="_GoBack"/>
       <w:bookmarkEnd w:id="0"/>

</xml_diff>